<commit_message>
ajout jl partie rapport
</commit_message>
<xml_diff>
--- a/rapport bamazone.docx
+++ b/rapport bamazone.docx
@@ -550,12 +550,14 @@
         <w:rPr>
           <w:sz w:val="36"/>
           <w:szCs w:val="36"/>
+          <w:u w:val="single"/>
         </w:rPr>
       </w:pPr>
       <w:r>
         <w:rPr>
           <w:sz w:val="36"/>
           <w:szCs w:val="36"/>
+          <w:u w:val="single"/>
         </w:rPr>
         <w:lastRenderedPageBreak/>
         <w:t>Auto-évaluations</w:t>
@@ -567,12 +569,24 @@
         <w:rPr>
           <w:sz w:val="24"/>
           <w:szCs w:val="24"/>
-        </w:rPr>
-      </w:pPr>
-      <w:r>
-        <w:rPr>
-          <w:sz w:val="24"/>
-          <w:szCs w:val="24"/>
+          <w:u w:val="single"/>
+        </w:rPr>
+      </w:pPr>
+    </w:p>
+    <w:p>
+      <w:pPr>
+        <w:jc w:val="both"/>
+        <w:rPr>
+          <w:sz w:val="24"/>
+          <w:szCs w:val="24"/>
+          <w:u w:val="single"/>
+        </w:rPr>
+      </w:pPr>
+      <w:r>
+        <w:rPr>
+          <w:sz w:val="24"/>
+          <w:szCs w:val="24"/>
+          <w:u w:val="single"/>
         </w:rPr>
         <w:t xml:space="preserve">Gabriel </w:t>
       </w:r>
@@ -581,6 +595,7 @@
         <w:rPr>
           <w:sz w:val="24"/>
           <w:szCs w:val="24"/>
+          <w:u w:val="single"/>
         </w:rPr>
         <w:t>Desmullier</w:t>
       </w:r>
@@ -594,15 +609,6 @@
           <w:szCs w:val="24"/>
         </w:rPr>
       </w:pPr>
-    </w:p>
-    <w:p>
-      <w:pPr>
-        <w:jc w:val="both"/>
-        <w:rPr>
-          <w:sz w:val="24"/>
-          <w:szCs w:val="24"/>
-        </w:rPr>
-      </w:pPr>
       <w:r>
         <w:rPr>
           <w:sz w:val="24"/>
@@ -658,6 +664,7 @@
         <w:rPr>
           <w:sz w:val="24"/>
           <w:szCs w:val="24"/>
+          <w:u w:val="single"/>
         </w:rPr>
       </w:pPr>
       <w:proofErr w:type="spellStart"/>
@@ -665,6 +672,7 @@
         <w:rPr>
           <w:sz w:val="24"/>
           <w:szCs w:val="24"/>
+          <w:u w:val="single"/>
         </w:rPr>
         <w:t>Boëns</w:t>
       </w:r>
@@ -673,6 +681,7 @@
         <w:rPr>
           <w:sz w:val="24"/>
           <w:szCs w:val="24"/>
+          <w:u w:val="single"/>
         </w:rPr>
         <w:t xml:space="preserve"> Quentin</w:t>
       </w:r>
@@ -777,13 +786,27 @@
         </w:rPr>
         <w:t xml:space="preserve">Personnellement ce projet </w:t>
       </w:r>
+      <w:r>
+        <w:rPr>
+          <w:sz w:val="24"/>
+          <w:szCs w:val="24"/>
+        </w:rPr>
+        <w:t>m’a</w:t>
+      </w:r>
+      <w:r>
+        <w:rPr>
+          <w:sz w:val="24"/>
+          <w:szCs w:val="24"/>
+        </w:rPr>
+        <w:t xml:space="preserve"> beaucoup apporté sur l’utilisation de </w:t>
+      </w:r>
       <w:proofErr w:type="spellStart"/>
       <w:r>
         <w:rPr>
           <w:sz w:val="24"/>
           <w:szCs w:val="24"/>
         </w:rPr>
-        <w:t>ma</w:t>
+        <w:t>php</w:t>
       </w:r>
       <w:proofErr w:type="spellEnd"/>
       <w:r>
@@ -791,7 +814,7 @@
           <w:sz w:val="24"/>
           <w:szCs w:val="24"/>
         </w:rPr>
-        <w:t xml:space="preserve"> beaucoup apporté sur l’utilisation de </w:t>
+        <w:t xml:space="preserve">. Dans mes précédentes formations je n’avais utilisé que HTML. Découvrir </w:t>
       </w:r>
       <w:proofErr w:type="spellStart"/>
       <w:r>
@@ -807,22 +830,6 @@
           <w:sz w:val="24"/>
           <w:szCs w:val="24"/>
         </w:rPr>
-        <w:t xml:space="preserve">. Dans mes précédentes formations je n’avais utilisé que HTML. Découvrir </w:t>
-      </w:r>
-      <w:proofErr w:type="spellStart"/>
-      <w:r>
-        <w:rPr>
-          <w:sz w:val="24"/>
-          <w:szCs w:val="24"/>
-        </w:rPr>
-        <w:t>php</w:t>
-      </w:r>
-      <w:proofErr w:type="spellEnd"/>
-      <w:r>
-        <w:rPr>
-          <w:sz w:val="24"/>
-          <w:szCs w:val="24"/>
-        </w:rPr>
         <w:t xml:space="preserve"> et l’importations des données depuis une base de données</w:t>
       </w:r>
       <w:r>
@@ -864,53 +871,6 @@
           <w:szCs w:val="24"/>
         </w:rPr>
       </w:pPr>
-    </w:p>
-    <w:p>
-      <w:pPr>
-        <w:jc w:val="both"/>
-        <w:rPr>
-          <w:sz w:val="24"/>
-          <w:szCs w:val="24"/>
-        </w:rPr>
-      </w:pPr>
-    </w:p>
-    <w:p>
-      <w:r>
-        <w:lastRenderedPageBreak/>
-        <w:t>Matthieu Hue :</w:t>
-      </w:r>
-    </w:p>
-    <w:p>
-      <w:pPr>
-        <w:ind w:firstLine="720"/>
-      </w:pPr>
-      <w:r>
-        <w:t>J’ai participé à la création statique et dynamique de la page du panier. J’ai également travaillé sur la base de données (création du .</w:t>
-      </w:r>
-      <w:proofErr w:type="spellStart"/>
-      <w:r>
-        <w:t>db</w:t>
-      </w:r>
-      <w:proofErr w:type="spellEnd"/>
-      <w:r>
-        <w:t xml:space="preserve">, aide aux fonctions d’appel) et la création de compte. </w:t>
-      </w:r>
-    </w:p>
-    <w:p>
-      <w:pPr>
-        <w:ind w:firstLine="720"/>
-      </w:pPr>
-      <w:r>
-        <w:t>J’ai pu appréhender la tâche qu’est la création de base de données ainsi que l’adaptation dynamique avec PHP depuis une page statique. J’avais déjà développé un site, mais c’était un site statique. Ce projet m’a donc permis de renforcer les bases que j’avais.</w:t>
-      </w:r>
-    </w:p>
-    <w:p>
-      <w:pPr>
-        <w:ind w:firstLine="720"/>
-      </w:pPr>
-      <w:r>
-        <w:t>Pour ce projet, je me donnerais la note de 8/10, car je ne me suis pas impliqué dans la partie « design » du site, laissant Gabriel et Anthony s’en charger.</w:t>
-      </w:r>
     </w:p>
     <w:p>
       <w:pPr>
@@ -922,6 +882,306 @@
       </w:pPr>
       <w:bookmarkStart w:id="0" w:name="_GoBack"/>
       <w:bookmarkEnd w:id="0"/>
+    </w:p>
+    <w:p>
+      <w:pPr>
+        <w:rPr>
+          <w:sz w:val="24"/>
+          <w:szCs w:val="24"/>
+          <w:u w:val="single"/>
+        </w:rPr>
+      </w:pPr>
+      <w:r>
+        <w:rPr>
+          <w:sz w:val="24"/>
+          <w:szCs w:val="24"/>
+          <w:u w:val="single"/>
+        </w:rPr>
+        <w:lastRenderedPageBreak/>
+        <w:t>Matthieu Hue </w:t>
+      </w:r>
+    </w:p>
+    <w:p>
+      <w:pPr>
+        <w:ind w:firstLine="720"/>
+        <w:rPr>
+          <w:sz w:val="24"/>
+          <w:szCs w:val="24"/>
+        </w:rPr>
+      </w:pPr>
+      <w:r>
+        <w:rPr>
+          <w:sz w:val="24"/>
+          <w:szCs w:val="24"/>
+        </w:rPr>
+        <w:t>J’ai participé à la création statique et dynamique de la page du panier. J’ai également travaillé sur la base de données (création du .</w:t>
+      </w:r>
+      <w:proofErr w:type="spellStart"/>
+      <w:r>
+        <w:rPr>
+          <w:sz w:val="24"/>
+          <w:szCs w:val="24"/>
+        </w:rPr>
+        <w:t>db</w:t>
+      </w:r>
+      <w:proofErr w:type="spellEnd"/>
+      <w:r>
+        <w:rPr>
+          <w:sz w:val="24"/>
+          <w:szCs w:val="24"/>
+        </w:rPr>
+        <w:t xml:space="preserve">, aide aux fonctions d’appel) et la création de compte. </w:t>
+      </w:r>
+    </w:p>
+    <w:p>
+      <w:pPr>
+        <w:ind w:firstLine="720"/>
+        <w:rPr>
+          <w:sz w:val="24"/>
+          <w:szCs w:val="24"/>
+        </w:rPr>
+      </w:pPr>
+      <w:r>
+        <w:rPr>
+          <w:sz w:val="24"/>
+          <w:szCs w:val="24"/>
+        </w:rPr>
+        <w:t>J’ai pu appréhender la tâche qu’est la création de base de données ainsi que l’adaptation dynamique avec PHP depuis une page statique. J’avais déjà développé un site, mais c’était un site statique. Ce projet m’a donc permis de renforcer les bases que j’avais.</w:t>
+      </w:r>
+    </w:p>
+    <w:p>
+      <w:pPr>
+        <w:ind w:firstLine="720"/>
+        <w:rPr>
+          <w:sz w:val="24"/>
+          <w:szCs w:val="24"/>
+        </w:rPr>
+      </w:pPr>
+      <w:r>
+        <w:rPr>
+          <w:sz w:val="24"/>
+          <w:szCs w:val="24"/>
+        </w:rPr>
+        <w:t>Pour ce projet, je me donnerais la note de 8/10, car je ne me suis pas impliqué dans la partie « design » du site, laissant Gabriel et Anthony s’en charger.</w:t>
+      </w:r>
+    </w:p>
+    <w:p>
+      <w:pPr>
+        <w:jc w:val="both"/>
+        <w:rPr>
+          <w:sz w:val="24"/>
+          <w:szCs w:val="24"/>
+        </w:rPr>
+      </w:pPr>
+    </w:p>
+    <w:p>
+      <w:pPr>
+        <w:jc w:val="both"/>
+        <w:rPr>
+          <w:sz w:val="24"/>
+          <w:szCs w:val="24"/>
+          <w:u w:val="single"/>
+        </w:rPr>
+      </w:pPr>
+      <w:r>
+        <w:rPr>
+          <w:sz w:val="24"/>
+          <w:szCs w:val="24"/>
+          <w:u w:val="single"/>
+        </w:rPr>
+        <w:t>Jean-Loup GREFF</w:t>
+      </w:r>
+    </w:p>
+    <w:p>
+      <w:pPr>
+        <w:ind w:firstLine="708"/>
+        <w:jc w:val="both"/>
+        <w:rPr>
+          <w:sz w:val="24"/>
+          <w:szCs w:val="24"/>
+        </w:rPr>
+      </w:pPr>
+      <w:r>
+        <w:rPr>
+          <w:sz w:val="24"/>
+          <w:szCs w:val="24"/>
+        </w:rPr>
+        <w:t>Au cours de ce projet j’ai majoritairement aidé en tant que « superviseur », c’est-à-dire que j’ai aidé dans tous les concepts techniques. Je donnais des conseils pour aider les autres personnes du groupe afin qu’elles ne restent pas bloquées sur des questions.</w:t>
+      </w:r>
+    </w:p>
+    <w:p>
+      <w:pPr>
+        <w:ind w:firstLine="708"/>
+        <w:jc w:val="both"/>
+        <w:rPr>
+          <w:sz w:val="24"/>
+          <w:szCs w:val="24"/>
+        </w:rPr>
+      </w:pPr>
+      <w:r>
+        <w:rPr>
+          <w:sz w:val="24"/>
+          <w:szCs w:val="24"/>
+        </w:rPr>
+        <w:t xml:space="preserve">Cela m’a alors permis de voir la majorité des aspects du projet web mais pas nécessairement de manière technique, </w:t>
+      </w:r>
+      <w:proofErr w:type="spellStart"/>
+      <w:r>
+        <w:rPr>
+          <w:sz w:val="24"/>
+          <w:szCs w:val="24"/>
+        </w:rPr>
+        <w:t>bdd</w:t>
+      </w:r>
+      <w:proofErr w:type="spellEnd"/>
+      <w:r>
+        <w:rPr>
+          <w:sz w:val="24"/>
+          <w:szCs w:val="24"/>
+        </w:rPr>
+        <w:t xml:space="preserve">, html, </w:t>
+      </w:r>
+      <w:proofErr w:type="spellStart"/>
+      <w:r>
+        <w:rPr>
+          <w:sz w:val="24"/>
+          <w:szCs w:val="24"/>
+        </w:rPr>
+        <w:t>php</w:t>
+      </w:r>
+      <w:proofErr w:type="spellEnd"/>
+      <w:r>
+        <w:rPr>
+          <w:sz w:val="24"/>
+          <w:szCs w:val="24"/>
+        </w:rPr>
+        <w:t xml:space="preserve"> et un petit peu de </w:t>
+      </w:r>
+      <w:proofErr w:type="spellStart"/>
+      <w:r>
+        <w:rPr>
+          <w:sz w:val="24"/>
+          <w:szCs w:val="24"/>
+        </w:rPr>
+        <w:t>css</w:t>
+      </w:r>
+      <w:proofErr w:type="spellEnd"/>
+      <w:r>
+        <w:rPr>
+          <w:sz w:val="24"/>
+          <w:szCs w:val="24"/>
+        </w:rPr>
+        <w:t>.</w:t>
+      </w:r>
+    </w:p>
+    <w:p>
+      <w:pPr>
+        <w:ind w:firstLine="708"/>
+        <w:jc w:val="both"/>
+        <w:rPr>
+          <w:sz w:val="24"/>
+          <w:szCs w:val="24"/>
+        </w:rPr>
+      </w:pPr>
+      <w:r>
+        <w:rPr>
+          <w:sz w:val="24"/>
+          <w:szCs w:val="24"/>
+        </w:rPr>
+        <w:t xml:space="preserve">Dans un premier j’ai réalisé le header et le </w:t>
+      </w:r>
+      <w:proofErr w:type="spellStart"/>
+      <w:r>
+        <w:rPr>
+          <w:sz w:val="24"/>
+          <w:szCs w:val="24"/>
+        </w:rPr>
+        <w:t>footer</w:t>
+      </w:r>
+      <w:proofErr w:type="spellEnd"/>
+      <w:r>
+        <w:rPr>
+          <w:sz w:val="24"/>
+          <w:szCs w:val="24"/>
+        </w:rPr>
+        <w:t xml:space="preserve"> que j’ai par la suite ajuster à l’aspect dynamique du site, avec le rajout du formulaire pour la connexion.</w:t>
+      </w:r>
+    </w:p>
+    <w:p>
+      <w:pPr>
+        <w:ind w:firstLine="708"/>
+        <w:jc w:val="both"/>
+        <w:rPr>
+          <w:sz w:val="24"/>
+          <w:szCs w:val="24"/>
+        </w:rPr>
+      </w:pPr>
+      <w:r>
+        <w:rPr>
+          <w:sz w:val="24"/>
+          <w:szCs w:val="24"/>
+        </w:rPr>
+        <w:t xml:space="preserve">Par la suite j’ai majoritairement aidé Matthieu en codage supervisé sur différents aspects du site tels que, la création de </w:t>
+      </w:r>
+      <w:proofErr w:type="spellStart"/>
+      <w:r>
+        <w:rPr>
+          <w:sz w:val="24"/>
+          <w:szCs w:val="24"/>
+        </w:rPr>
+        <w:t>cart</w:t>
+      </w:r>
+      <w:proofErr w:type="spellEnd"/>
+      <w:r>
+        <w:rPr>
+          <w:sz w:val="24"/>
+          <w:szCs w:val="24"/>
+        </w:rPr>
+        <w:t>, connexion …</w:t>
+      </w:r>
+    </w:p>
+    <w:p>
+      <w:pPr>
+        <w:ind w:firstLine="708"/>
+        <w:jc w:val="both"/>
+        <w:rPr>
+          <w:sz w:val="24"/>
+          <w:szCs w:val="24"/>
+        </w:rPr>
+      </w:pPr>
+      <w:r>
+        <w:rPr>
+          <w:sz w:val="24"/>
+          <w:szCs w:val="24"/>
+        </w:rPr>
+        <w:t>Ce projet m’a permis de travailler dans une équipe très agréable car il suffisait de donner les lignes directrices pour que tout le monde se répartisse le travail. Par la suite je donnais des petits conseils en voyant le problème sous un autre angle et le travail avançait sans accro.</w:t>
+      </w:r>
+    </w:p>
+    <w:p>
+      <w:pPr>
+        <w:ind w:firstLine="708"/>
+        <w:jc w:val="both"/>
+        <w:rPr>
+          <w:sz w:val="24"/>
+          <w:szCs w:val="24"/>
+        </w:rPr>
+      </w:pPr>
+      <w:r>
+        <w:rPr>
+          <w:sz w:val="24"/>
+          <w:szCs w:val="24"/>
+        </w:rPr>
+        <w:t>Au vu du travail que j’ai fourni je me donnerai la note 7/10.</w:t>
+      </w:r>
+    </w:p>
+    <w:p>
+      <w:pPr>
+        <w:jc w:val="both"/>
+        <w:rPr>
+          <w:sz w:val="24"/>
+          <w:szCs w:val="24"/>
+        </w:rPr>
+      </w:pPr>
     </w:p>
     <w:sectPr>
       <w:pgSz w:w="11906" w:h="16838"/>

</xml_diff>

<commit_message>
Ajout de ma partie du rapport plus correctifs
- Remise en place de la bonne version cart.php
- Changement du "vous êtes déjà connecté" par "vous êtes connecté"
- Appels de BDD un peu plus centralisé
</commit_message>
<xml_diff>
--- a/rapport bamazone.docx
+++ b/rapport bamazone.docx
@@ -55,7 +55,7 @@
           <w:noProof/>
         </w:rPr>
         <w:drawing>
-          <wp:inline distT="0" distB="0" distL="0" distR="0">
+          <wp:inline distT="0" distB="0" distL="0" distR="0" wp14:anchorId="1CAE75BF" wp14:editId="6BE7E9E4">
             <wp:extent cx="6358824" cy="3365158"/>
             <wp:effectExtent l="0" t="0" r="4445" b="6985"/>
             <wp:docPr id="1" name="Image 1"/>
@@ -510,8 +510,6 @@
           <w:szCs w:val="24"/>
         </w:rPr>
       </w:pPr>
-      <w:bookmarkStart w:id="0" w:name="_GoBack"/>
-      <w:bookmarkEnd w:id="0"/>
       <w:r>
         <w:rPr>
           <w:sz w:val="24"/>
@@ -639,19 +637,6 @@
     </w:p>
     <w:p>
       <w:pPr>
-        <w:jc w:val="center"/>
-        <w:rPr>
-          <w:rFonts w:cstheme="minorHAnsi"/>
-          <w:color w:val="212529"/>
-          <w:sz w:val="36"/>
-          <w:szCs w:val="36"/>
-          <w:shd w:val="clear" w:color="auto" w:fill="FFFFFF"/>
-        </w:rPr>
-      </w:pPr>
-    </w:p>
-    <w:p>
-      <w:pPr>
-        <w:jc w:val="center"/>
         <w:rPr>
           <w:rFonts w:cstheme="minorHAnsi"/>
           <w:sz w:val="36"/>
@@ -976,12 +961,103 @@
           <w:sz w:val="24"/>
           <w:szCs w:val="24"/>
         </w:rPr>
+        <w:t>Au vu des différents points que j’ai travaillés je pense que 7/10 serait une note adaptée.</w:t>
+      </w:r>
+    </w:p>
+    <w:p>
+      <w:pPr>
+        <w:rPr>
+          <w:sz w:val="24"/>
+          <w:szCs w:val="24"/>
+          <w:u w:val="single"/>
+        </w:rPr>
+      </w:pPr>
+      <w:r>
+        <w:rPr>
+          <w:sz w:val="24"/>
+          <w:szCs w:val="24"/>
+          <w:u w:val="single"/>
+        </w:rPr>
         <w:lastRenderedPageBreak/>
-        <w:t>Au vu des différents points que j’ai travaillés je pense que 7/10 serait une note adaptée.</w:t>
-      </w:r>
-    </w:p>
-    <w:p>
-      <w:pPr>
+        <w:t>Matthieu Hue </w:t>
+      </w:r>
+    </w:p>
+    <w:p>
+      <w:pPr>
+        <w:ind w:firstLine="720"/>
+        <w:rPr>
+          <w:sz w:val="24"/>
+          <w:szCs w:val="24"/>
+        </w:rPr>
+      </w:pPr>
+      <w:r>
+        <w:rPr>
+          <w:sz w:val="24"/>
+          <w:szCs w:val="24"/>
+        </w:rPr>
+        <w:t>J’ai participé à la création statique et dynamique de la page du panier. J’ai également travaillé sur la base de données (création du .</w:t>
+      </w:r>
+      <w:proofErr w:type="spellStart"/>
+      <w:r>
+        <w:rPr>
+          <w:sz w:val="24"/>
+          <w:szCs w:val="24"/>
+        </w:rPr>
+        <w:t>db</w:t>
+      </w:r>
+      <w:proofErr w:type="spellEnd"/>
+      <w:r>
+        <w:rPr>
+          <w:sz w:val="24"/>
+          <w:szCs w:val="24"/>
+        </w:rPr>
+        <w:t xml:space="preserve">, aide aux fonctions d’appel) et la création de compte. </w:t>
+      </w:r>
+    </w:p>
+    <w:p>
+      <w:pPr>
+        <w:ind w:firstLine="720"/>
+        <w:rPr>
+          <w:sz w:val="24"/>
+          <w:szCs w:val="24"/>
+        </w:rPr>
+      </w:pPr>
+      <w:r>
+        <w:rPr>
+          <w:sz w:val="24"/>
+          <w:szCs w:val="24"/>
+        </w:rPr>
+        <w:t>J’ai pu appréhender la tâche qu’est la création de base de données ainsi que l’adaptation dynamique avec PHP depuis une page statique. J’avais déjà développé un site, mais c’était un site statique. Ce projet m’a donc permis de renforcer les bases que j’avais.</w:t>
+      </w:r>
+    </w:p>
+    <w:p>
+      <w:pPr>
+        <w:ind w:firstLine="720"/>
+        <w:rPr>
+          <w:sz w:val="24"/>
+          <w:szCs w:val="24"/>
+        </w:rPr>
+      </w:pPr>
+      <w:r>
+        <w:rPr>
+          <w:sz w:val="24"/>
+          <w:szCs w:val="24"/>
+        </w:rPr>
+        <w:t>Pour ce projet, je me donnerais la note de 8/10, car je ne me suis pas impliqué dans la partie « design » du site, laissant Gabriel et Anthony s’en charger.</w:t>
+      </w:r>
+    </w:p>
+    <w:p>
+      <w:pPr>
+        <w:jc w:val="both"/>
+        <w:rPr>
+          <w:sz w:val="24"/>
+          <w:szCs w:val="24"/>
+        </w:rPr>
+      </w:pPr>
+    </w:p>
+    <w:p>
+      <w:pPr>
+        <w:jc w:val="both"/>
         <w:rPr>
           <w:sz w:val="24"/>
           <w:szCs w:val="24"/>
@@ -994,23 +1070,41 @@
           <w:szCs w:val="24"/>
           <w:u w:val="single"/>
         </w:rPr>
-        <w:t>Matthieu Hue </w:t>
-      </w:r>
-    </w:p>
-    <w:p>
-      <w:pPr>
-        <w:ind w:firstLine="720"/>
-        <w:rPr>
-          <w:sz w:val="24"/>
-          <w:szCs w:val="24"/>
-        </w:rPr>
-      </w:pPr>
-      <w:r>
-        <w:rPr>
-          <w:sz w:val="24"/>
-          <w:szCs w:val="24"/>
-        </w:rPr>
-        <w:t>J’ai participé à la création statique et dynamique de la page du panier. J’ai également travaillé sur la base de données (création du .</w:t>
+        <w:t>Jean-Loup GREFF</w:t>
+      </w:r>
+    </w:p>
+    <w:p>
+      <w:pPr>
+        <w:ind w:firstLine="708"/>
+        <w:jc w:val="both"/>
+        <w:rPr>
+          <w:sz w:val="24"/>
+          <w:szCs w:val="24"/>
+        </w:rPr>
+      </w:pPr>
+      <w:r>
+        <w:rPr>
+          <w:sz w:val="24"/>
+          <w:szCs w:val="24"/>
+        </w:rPr>
+        <w:t>Au cours de ce projet j’ai majoritairement aidé en tant que « superviseur », c’est-à-dire que j’ai aidé dans tous les concepts techniques. Je donnais des conseils pour aider les autres personnes du groupe afin qu’elles ne restent pas bloquées sur des questions.</w:t>
+      </w:r>
+    </w:p>
+    <w:p>
+      <w:pPr>
+        <w:ind w:firstLine="708"/>
+        <w:jc w:val="both"/>
+        <w:rPr>
+          <w:sz w:val="24"/>
+          <w:szCs w:val="24"/>
+        </w:rPr>
+      </w:pPr>
+      <w:r>
+        <w:rPr>
+          <w:sz w:val="24"/>
+          <w:szCs w:val="24"/>
+        </w:rPr>
+        <w:t xml:space="preserve">Cela m’a alors permis de voir la majorité des aspects du projet web mais pas nécessairement de manière technique, </w:t>
       </w:r>
       <w:proofErr w:type="spellStart"/>
       <w:r>
@@ -1018,7 +1112,7 @@
           <w:sz w:val="24"/>
           <w:szCs w:val="24"/>
         </w:rPr>
-        <w:t>db</w:t>
+        <w:t>bdd</w:t>
       </w:r>
       <w:proofErr w:type="spellEnd"/>
       <w:r>
@@ -1026,116 +1120,201 @@
           <w:sz w:val="24"/>
           <w:szCs w:val="24"/>
         </w:rPr>
-        <w:t xml:space="preserve">, aide aux fonctions d’appel) et la création de compte. </w:t>
-      </w:r>
-    </w:p>
-    <w:p>
-      <w:pPr>
-        <w:ind w:firstLine="720"/>
-        <w:rPr>
-          <w:sz w:val="24"/>
-          <w:szCs w:val="24"/>
-        </w:rPr>
-      </w:pPr>
-      <w:r>
-        <w:rPr>
-          <w:sz w:val="24"/>
-          <w:szCs w:val="24"/>
-        </w:rPr>
-        <w:t>J’ai pu appréhender la tâche qu’est la création de base de données ainsi que l’adaptation dynamique avec PHP depuis une page statique. J’avais déjà développé un site, mais c’était un site statique. Ce projet m’a donc permis de renforcer les bases que j’avais.</w:t>
-      </w:r>
-    </w:p>
-    <w:p>
-      <w:pPr>
-        <w:ind w:firstLine="720"/>
-        <w:rPr>
-          <w:sz w:val="24"/>
-          <w:szCs w:val="24"/>
-        </w:rPr>
-      </w:pPr>
-      <w:r>
-        <w:rPr>
-          <w:sz w:val="24"/>
-          <w:szCs w:val="24"/>
-        </w:rPr>
-        <w:t>Pour ce projet, je me donnerais la note de 8/10, car je ne me suis pas impliqué dans la partie « design » du site, laissant Gabriel et Anthony s’en charger.</w:t>
-      </w:r>
-    </w:p>
-    <w:p>
-      <w:pPr>
-        <w:jc w:val="both"/>
-        <w:rPr>
-          <w:sz w:val="24"/>
-          <w:szCs w:val="24"/>
-        </w:rPr>
-      </w:pPr>
-    </w:p>
-    <w:p>
-      <w:pPr>
-        <w:jc w:val="both"/>
+        <w:t xml:space="preserve">, html, </w:t>
+      </w:r>
+      <w:proofErr w:type="spellStart"/>
+      <w:r>
+        <w:rPr>
+          <w:sz w:val="24"/>
+          <w:szCs w:val="24"/>
+        </w:rPr>
+        <w:t>php</w:t>
+      </w:r>
+      <w:proofErr w:type="spellEnd"/>
+      <w:r>
+        <w:rPr>
+          <w:sz w:val="24"/>
+          <w:szCs w:val="24"/>
+        </w:rPr>
+        <w:t xml:space="preserve"> et un petit peu de </w:t>
+      </w:r>
+      <w:proofErr w:type="spellStart"/>
+      <w:r>
+        <w:rPr>
+          <w:sz w:val="24"/>
+          <w:szCs w:val="24"/>
+        </w:rPr>
+        <w:t>css</w:t>
+      </w:r>
+      <w:proofErr w:type="spellEnd"/>
+      <w:r>
+        <w:rPr>
+          <w:sz w:val="24"/>
+          <w:szCs w:val="24"/>
+        </w:rPr>
+        <w:t>.</w:t>
+      </w:r>
+    </w:p>
+    <w:p>
+      <w:pPr>
+        <w:ind w:firstLine="708"/>
+        <w:jc w:val="both"/>
+        <w:rPr>
+          <w:sz w:val="24"/>
+          <w:szCs w:val="24"/>
+        </w:rPr>
+      </w:pPr>
+      <w:r>
+        <w:rPr>
+          <w:sz w:val="24"/>
+          <w:szCs w:val="24"/>
+        </w:rPr>
+        <w:t xml:space="preserve">Dans un premier j’ai réalisé le header et le </w:t>
+      </w:r>
+      <w:proofErr w:type="spellStart"/>
+      <w:r>
+        <w:rPr>
+          <w:sz w:val="24"/>
+          <w:szCs w:val="24"/>
+        </w:rPr>
+        <w:t>footer</w:t>
+      </w:r>
+      <w:proofErr w:type="spellEnd"/>
+      <w:r>
+        <w:rPr>
+          <w:sz w:val="24"/>
+          <w:szCs w:val="24"/>
+        </w:rPr>
+        <w:t xml:space="preserve"> que j’ai par la suite ajuster à l’aspect dynamique du site, avec le rajout du formulaire pour la connexion.</w:t>
+      </w:r>
+    </w:p>
+    <w:p>
+      <w:pPr>
+        <w:ind w:firstLine="708"/>
+        <w:jc w:val="both"/>
+        <w:rPr>
+          <w:sz w:val="24"/>
+          <w:szCs w:val="24"/>
+        </w:rPr>
+      </w:pPr>
+      <w:r>
+        <w:rPr>
+          <w:sz w:val="24"/>
+          <w:szCs w:val="24"/>
+        </w:rPr>
+        <w:t xml:space="preserve">Par la suite j’ai majoritairement aidé Matthieu en codage supervisé sur différents aspects du site tels que, la création de </w:t>
+      </w:r>
+      <w:proofErr w:type="spellStart"/>
+      <w:r>
+        <w:rPr>
+          <w:sz w:val="24"/>
+          <w:szCs w:val="24"/>
+        </w:rPr>
+        <w:t>cart</w:t>
+      </w:r>
+      <w:proofErr w:type="spellEnd"/>
+      <w:r>
+        <w:rPr>
+          <w:sz w:val="24"/>
+          <w:szCs w:val="24"/>
+        </w:rPr>
+        <w:t>, connexion …</w:t>
+      </w:r>
+    </w:p>
+    <w:p>
+      <w:pPr>
+        <w:ind w:firstLine="708"/>
+        <w:jc w:val="both"/>
+        <w:rPr>
+          <w:sz w:val="24"/>
+          <w:szCs w:val="24"/>
+        </w:rPr>
+      </w:pPr>
+      <w:r>
+        <w:rPr>
+          <w:sz w:val="24"/>
+          <w:szCs w:val="24"/>
+        </w:rPr>
+        <w:t>Ce projet m’a permis de travailler dans une équipe très agréable car il suffisait de donner les lignes directrices pour que tout le monde se répartisse le travail. Par la suite je donnais des petits conseils en voyant le problème sous un autre angle et le travail avançait sans accro.</w:t>
+      </w:r>
+    </w:p>
+    <w:p>
+      <w:pPr>
+        <w:ind w:firstLine="708"/>
+        <w:jc w:val="both"/>
+        <w:rPr>
+          <w:sz w:val="24"/>
+          <w:szCs w:val="24"/>
+        </w:rPr>
+      </w:pPr>
+      <w:r>
+        <w:rPr>
+          <w:sz w:val="24"/>
+          <w:szCs w:val="24"/>
+        </w:rPr>
+        <w:t>Au vu du travail que j’ai fourni je me donnerai la note 7/10.</w:t>
+      </w:r>
+    </w:p>
+    <w:p>
+      <w:pPr>
+        <w:jc w:val="both"/>
+        <w:rPr>
+          <w:sz w:val="24"/>
+          <w:szCs w:val="24"/>
+        </w:rPr>
+      </w:pPr>
+      <w:r>
         <w:rPr>
           <w:sz w:val="24"/>
           <w:szCs w:val="24"/>
           <w:u w:val="single"/>
         </w:rPr>
-      </w:pPr>
+        <w:t xml:space="preserve">Anthony </w:t>
+      </w:r>
+      <w:proofErr w:type="spellStart"/>
       <w:r>
         <w:rPr>
           <w:sz w:val="24"/>
           <w:szCs w:val="24"/>
           <w:u w:val="single"/>
         </w:rPr>
-        <w:t>Jean-Loup GREFF</w:t>
-      </w:r>
-    </w:p>
-    <w:p>
-      <w:pPr>
-        <w:ind w:firstLine="708"/>
-        <w:jc w:val="both"/>
-        <w:rPr>
-          <w:sz w:val="24"/>
-          <w:szCs w:val="24"/>
-        </w:rPr>
-      </w:pPr>
-      <w:r>
-        <w:rPr>
-          <w:sz w:val="24"/>
-          <w:szCs w:val="24"/>
-        </w:rPr>
-        <w:t>Au cours de ce projet j’ai majoritairement aidé en tant que « superviseur », c’est-à-dire que j’ai aidé dans tous les concepts techniques. Je donnais des conseils pour aider les autres personnes du groupe afin qu’elles ne restent pas bloquées sur des questions.</w:t>
-      </w:r>
-    </w:p>
-    <w:p>
-      <w:pPr>
-        <w:ind w:firstLine="708"/>
-        <w:jc w:val="both"/>
-        <w:rPr>
-          <w:sz w:val="24"/>
-          <w:szCs w:val="24"/>
-        </w:rPr>
-      </w:pPr>
-      <w:r>
-        <w:rPr>
-          <w:sz w:val="24"/>
-          <w:szCs w:val="24"/>
-        </w:rPr>
-        <w:t xml:space="preserve">Cela m’a alors permis de voir la majorité des aspects du projet web mais pas nécessairement de manière technique, </w:t>
+        <w:t>Coupey</w:t>
+      </w:r>
+      <w:proofErr w:type="spellEnd"/>
+      <w:r>
+        <w:rPr>
+          <w:sz w:val="24"/>
+          <w:szCs w:val="24"/>
+          <w:u w:val="single"/>
+        </w:rPr>
+        <w:t>—</w:t>
       </w:r>
       <w:proofErr w:type="spellStart"/>
       <w:r>
         <w:rPr>
           <w:sz w:val="24"/>
           <w:szCs w:val="24"/>
-        </w:rPr>
-        <w:t>bdd</w:t>
+          <w:u w:val="single"/>
+        </w:rPr>
+        <w:t>Braeckman</w:t>
       </w:r>
       <w:proofErr w:type="spellEnd"/>
-      <w:r>
-        <w:rPr>
-          <w:sz w:val="24"/>
-          <w:szCs w:val="24"/>
-        </w:rPr>
-        <w:t xml:space="preserve">, html, </w:t>
+    </w:p>
+    <w:p>
+      <w:pPr>
+        <w:jc w:val="both"/>
+        <w:rPr>
+          <w:sz w:val="24"/>
+          <w:szCs w:val="24"/>
+        </w:rPr>
+      </w:pPr>
+      <w:r>
+        <w:rPr>
+          <w:sz w:val="24"/>
+          <w:szCs w:val="24"/>
+        </w:rPr>
+        <w:tab/>
+        <w:t xml:space="preserve">Dans ce projet, j’ai majoritairement travaillé sur l’utilisation de la base de données via le </w:t>
       </w:r>
       <w:proofErr w:type="spellStart"/>
       <w:r>
@@ -1151,7 +1330,304 @@
           <w:sz w:val="24"/>
           <w:szCs w:val="24"/>
         </w:rPr>
-        <w:t xml:space="preserve"> et un petit peu de </w:t>
+        <w:t xml:space="preserve">, tentant de simplifier les différents appels </w:t>
+      </w:r>
+      <w:r>
+        <w:rPr>
+          <w:sz w:val="24"/>
+          <w:szCs w:val="24"/>
+        </w:rPr>
+        <w:t>à</w:t>
+      </w:r>
+      <w:r>
+        <w:rPr>
+          <w:sz w:val="24"/>
+          <w:szCs w:val="24"/>
+        </w:rPr>
+        <w:t xml:space="preserve"> la base de données </w:t>
+      </w:r>
+      <w:r>
+        <w:rPr>
+          <w:sz w:val="24"/>
+          <w:szCs w:val="24"/>
+        </w:rPr>
+        <w:t>que nous aurions besoin</w:t>
+      </w:r>
+      <w:r>
+        <w:rPr>
+          <w:sz w:val="24"/>
+          <w:szCs w:val="24"/>
+        </w:rPr>
+        <w:t xml:space="preserve"> par la création d’une liste de fonctions ayant une forme similaire et les testant pour éviter d’avoir affaire à des bugs </w:t>
+      </w:r>
+      <w:r>
+        <w:rPr>
+          <w:sz w:val="24"/>
+          <w:szCs w:val="24"/>
+        </w:rPr>
+        <w:t>par</w:t>
+      </w:r>
+      <w:r>
+        <w:rPr>
+          <w:sz w:val="24"/>
+          <w:szCs w:val="24"/>
+        </w:rPr>
+        <w:t xml:space="preserve"> la suite. J’ai aussi aidé mes collègues à l’implémentations de ces fonctions dans les différentes parties du site que nous créons.</w:t>
+      </w:r>
+    </w:p>
+    <w:p>
+      <w:pPr>
+        <w:jc w:val="both"/>
+        <w:rPr>
+          <w:sz w:val="24"/>
+          <w:szCs w:val="24"/>
+        </w:rPr>
+      </w:pPr>
+      <w:r>
+        <w:rPr>
+          <w:sz w:val="24"/>
+          <w:szCs w:val="24"/>
+        </w:rPr>
+        <w:tab/>
+      </w:r>
+      <w:r>
+        <w:rPr>
+          <w:sz w:val="24"/>
+          <w:szCs w:val="24"/>
+        </w:rPr>
+        <w:t>De plus j</w:t>
+      </w:r>
+      <w:r>
+        <w:rPr>
+          <w:sz w:val="24"/>
+          <w:szCs w:val="24"/>
+        </w:rPr>
+        <w:t xml:space="preserve">’ai </w:t>
+      </w:r>
+      <w:r>
+        <w:rPr>
+          <w:sz w:val="24"/>
+          <w:szCs w:val="24"/>
+        </w:rPr>
+        <w:t xml:space="preserve">pu </w:t>
+      </w:r>
+      <w:r>
+        <w:rPr>
+          <w:sz w:val="24"/>
+          <w:szCs w:val="24"/>
+        </w:rPr>
+        <w:t>partici</w:t>
+      </w:r>
+      <w:r>
+        <w:rPr>
+          <w:sz w:val="24"/>
+          <w:szCs w:val="24"/>
+        </w:rPr>
+        <w:t>per</w:t>
+      </w:r>
+      <w:r>
+        <w:rPr>
+          <w:sz w:val="24"/>
+          <w:szCs w:val="24"/>
+        </w:rPr>
+        <w:t xml:space="preserve"> à la mise en place de</w:t>
+      </w:r>
+      <w:r>
+        <w:rPr>
+          <w:sz w:val="24"/>
+          <w:szCs w:val="24"/>
+        </w:rPr>
+        <w:t>s</w:t>
+      </w:r>
+      <w:r>
+        <w:rPr>
+          <w:sz w:val="24"/>
+          <w:szCs w:val="24"/>
+        </w:rPr>
+        <w:t xml:space="preserve"> sessions utilisateur</w:t>
+      </w:r>
+      <w:bookmarkStart w:id="0" w:name="_GoBack"/>
+      <w:bookmarkEnd w:id="0"/>
+      <w:r>
+        <w:rPr>
+          <w:sz w:val="24"/>
+          <w:szCs w:val="24"/>
+        </w:rPr>
+        <w:t xml:space="preserve"> et </w:t>
+      </w:r>
+      <w:r>
+        <w:rPr>
+          <w:sz w:val="24"/>
+          <w:szCs w:val="24"/>
+        </w:rPr>
+        <w:t>des différentes redirections</w:t>
+      </w:r>
+      <w:r>
+        <w:rPr>
+          <w:sz w:val="24"/>
+          <w:szCs w:val="24"/>
+        </w:rPr>
+        <w:t xml:space="preserve"> de pages</w:t>
+      </w:r>
+      <w:r>
+        <w:rPr>
+          <w:sz w:val="24"/>
+          <w:szCs w:val="24"/>
+        </w:rPr>
+        <w:t xml:space="preserve"> pour éviter qu’un utilisateur connecté accède à des espaces pour utilisateurs non connecté et inversement.</w:t>
+      </w:r>
+      <w:r>
+        <w:rPr>
+          <w:sz w:val="24"/>
+          <w:szCs w:val="24"/>
+        </w:rPr>
+        <w:t xml:space="preserve"> </w:t>
+      </w:r>
+      <w:r>
+        <w:rPr>
+          <w:sz w:val="24"/>
+          <w:szCs w:val="24"/>
+        </w:rPr>
+        <w:t>J’ai enfin pu apporter quelques correctifs</w:t>
+      </w:r>
+      <w:r>
+        <w:rPr>
+          <w:sz w:val="24"/>
+          <w:szCs w:val="24"/>
+        </w:rPr>
+        <w:t>, notamment au niveau de la suppression de produits dans le panier.</w:t>
+      </w:r>
+    </w:p>
+    <w:p>
+      <w:pPr>
+        <w:jc w:val="both"/>
+        <w:rPr>
+          <w:sz w:val="24"/>
+          <w:szCs w:val="24"/>
+        </w:rPr>
+      </w:pPr>
+      <w:r>
+        <w:rPr>
+          <w:sz w:val="24"/>
+          <w:szCs w:val="24"/>
+        </w:rPr>
+        <w:lastRenderedPageBreak/>
+        <w:tab/>
+        <w:t>Ce projet m’a permis de m’améliorer en travail de groupe</w:t>
+      </w:r>
+      <w:r>
+        <w:rPr>
+          <w:sz w:val="24"/>
+          <w:szCs w:val="24"/>
+        </w:rPr>
+        <w:t xml:space="preserve"> (</w:t>
+      </w:r>
+      <w:r>
+        <w:rPr>
+          <w:sz w:val="24"/>
+          <w:szCs w:val="24"/>
+        </w:rPr>
+        <w:t>chose qui n’est pas mon point fort</w:t>
+      </w:r>
+      <w:r>
+        <w:rPr>
+          <w:sz w:val="24"/>
+          <w:szCs w:val="24"/>
+        </w:rPr>
+        <w:t>),</w:t>
+      </w:r>
+      <w:r>
+        <w:rPr>
+          <w:sz w:val="24"/>
+          <w:szCs w:val="24"/>
+        </w:rPr>
+        <w:t xml:space="preserve"> notamment en</w:t>
+      </w:r>
+      <w:r>
+        <w:rPr>
+          <w:sz w:val="24"/>
+          <w:szCs w:val="24"/>
+        </w:rPr>
+        <w:t xml:space="preserve"> communiquant un maximum pour éviter la duplication de travail ou pour résoudre une erreur sur laquelle quelqu’un d’autre pouvait être bloqué.</w:t>
+      </w:r>
+      <w:r>
+        <w:rPr>
+          <w:sz w:val="24"/>
+          <w:szCs w:val="24"/>
+        </w:rPr>
+        <w:t xml:space="preserve"> De cette façon, nous pouvions tous travailler efficacement.</w:t>
+      </w:r>
+    </w:p>
+    <w:p>
+      <w:pPr>
+        <w:jc w:val="both"/>
+        <w:rPr>
+          <w:sz w:val="24"/>
+          <w:szCs w:val="24"/>
+        </w:rPr>
+      </w:pPr>
+      <w:r>
+        <w:rPr>
+          <w:sz w:val="24"/>
+          <w:szCs w:val="24"/>
+        </w:rPr>
+        <w:tab/>
+      </w:r>
+      <w:r>
+        <w:rPr>
+          <w:sz w:val="24"/>
+          <w:szCs w:val="24"/>
+        </w:rPr>
+        <w:t xml:space="preserve">Au vu </w:t>
+      </w:r>
+      <w:r>
+        <w:rPr>
+          <w:sz w:val="24"/>
+          <w:szCs w:val="24"/>
+        </w:rPr>
+        <w:t>d</w:t>
+      </w:r>
+      <w:r>
+        <w:rPr>
+          <w:sz w:val="24"/>
+          <w:szCs w:val="24"/>
+        </w:rPr>
+        <w:t>e</w:t>
+      </w:r>
+      <w:r>
+        <w:rPr>
+          <w:sz w:val="24"/>
+          <w:szCs w:val="24"/>
+        </w:rPr>
+        <w:t xml:space="preserve"> mon travail, je pense </w:t>
+      </w:r>
+      <w:r>
+        <w:rPr>
+          <w:sz w:val="24"/>
+          <w:szCs w:val="24"/>
+        </w:rPr>
+        <w:t xml:space="preserve">me donner la note de 8/10. J’ai travaillé sur quelques éléments complexes et centraux </w:t>
+      </w:r>
+      <w:r>
+        <w:rPr>
+          <w:sz w:val="24"/>
+          <w:szCs w:val="24"/>
+        </w:rPr>
+        <w:t>dans</w:t>
+      </w:r>
+      <w:r>
+        <w:rPr>
+          <w:sz w:val="24"/>
+          <w:szCs w:val="24"/>
+        </w:rPr>
+        <w:t xml:space="preserve"> la mise en place d</w:t>
+      </w:r>
+      <w:r>
+        <w:rPr>
+          <w:sz w:val="24"/>
+          <w:szCs w:val="24"/>
+        </w:rPr>
+        <w:t xml:space="preserve">e </w:t>
       </w:r>
       <w:proofErr w:type="spellStart"/>
       <w:r>
@@ -1159,7 +1635,7 @@
           <w:sz w:val="24"/>
           <w:szCs w:val="24"/>
         </w:rPr>
-        <w:t>css</w:t>
+        <w:t>BetterThanAmazon</w:t>
       </w:r>
       <w:proofErr w:type="spellEnd"/>
       <w:r>
@@ -1167,117 +1643,22 @@
           <w:sz w:val="24"/>
           <w:szCs w:val="24"/>
         </w:rPr>
-        <w:t>.</w:t>
-      </w:r>
-    </w:p>
-    <w:p>
-      <w:pPr>
-        <w:ind w:firstLine="708"/>
-        <w:jc w:val="both"/>
-        <w:rPr>
-          <w:sz w:val="24"/>
-          <w:szCs w:val="24"/>
-        </w:rPr>
-      </w:pPr>
-      <w:r>
-        <w:rPr>
-          <w:sz w:val="24"/>
-          <w:szCs w:val="24"/>
-        </w:rPr>
-        <w:t xml:space="preserve">Dans un premier j’ai réalisé le header et le </w:t>
-      </w:r>
-      <w:proofErr w:type="spellStart"/>
-      <w:r>
-        <w:rPr>
-          <w:sz w:val="24"/>
-          <w:szCs w:val="24"/>
-        </w:rPr>
-        <w:t>footer</w:t>
-      </w:r>
-      <w:proofErr w:type="spellEnd"/>
-      <w:r>
-        <w:rPr>
-          <w:sz w:val="24"/>
-          <w:szCs w:val="24"/>
-        </w:rPr>
-        <w:t xml:space="preserve"> que j’ai par la suite ajuster à l’aspect dynamique du site, avec le rajout du formulaire pour la connexion.</w:t>
-      </w:r>
-    </w:p>
-    <w:p>
-      <w:pPr>
-        <w:ind w:firstLine="708"/>
-        <w:jc w:val="both"/>
-        <w:rPr>
-          <w:sz w:val="24"/>
-          <w:szCs w:val="24"/>
-        </w:rPr>
-      </w:pPr>
-      <w:r>
-        <w:rPr>
-          <w:sz w:val="24"/>
-          <w:szCs w:val="24"/>
-        </w:rPr>
-        <w:t xml:space="preserve">Par la suite j’ai majoritairement aidé Matthieu en codage supervisé sur différents aspects du site tels que, la création de </w:t>
-      </w:r>
-      <w:proofErr w:type="spellStart"/>
-      <w:r>
-        <w:rPr>
-          <w:sz w:val="24"/>
-          <w:szCs w:val="24"/>
-        </w:rPr>
-        <w:t>cart</w:t>
-      </w:r>
-      <w:proofErr w:type="spellEnd"/>
-      <w:r>
-        <w:rPr>
-          <w:sz w:val="24"/>
-          <w:szCs w:val="24"/>
-        </w:rPr>
-        <w:t>, connexion …</w:t>
-      </w:r>
-    </w:p>
-    <w:p>
-      <w:pPr>
-        <w:ind w:firstLine="708"/>
-        <w:jc w:val="both"/>
-        <w:rPr>
-          <w:sz w:val="24"/>
-          <w:szCs w:val="24"/>
-        </w:rPr>
-      </w:pPr>
-      <w:r>
-        <w:rPr>
-          <w:sz w:val="24"/>
-          <w:szCs w:val="24"/>
-        </w:rPr>
-        <w:t>Ce projet m’a permis de travailler dans une équipe très agréable car il suffisait de donner les lignes directrices pour que tout le monde se répartisse le travail. Par la suite je donnais des petits conseils en voyant le problème sous un autre angle et le travail avançait sans accro.</w:t>
-      </w:r>
-    </w:p>
-    <w:p>
-      <w:pPr>
-        <w:ind w:firstLine="708"/>
-        <w:jc w:val="both"/>
-        <w:rPr>
-          <w:sz w:val="24"/>
-          <w:szCs w:val="24"/>
-        </w:rPr>
-      </w:pPr>
-      <w:r>
-        <w:rPr>
-          <w:sz w:val="24"/>
-          <w:szCs w:val="24"/>
-        </w:rPr>
-        <w:t>Au vu du travail que j’ai fourni je me donnerai la note 7/10.</w:t>
-      </w:r>
-    </w:p>
-    <w:p>
-      <w:pPr>
-        <w:jc w:val="both"/>
-        <w:rPr>
-          <w:sz w:val="24"/>
-          <w:szCs w:val="24"/>
-        </w:rPr>
-      </w:pPr>
+        <w:t>, mais mon travail reste</w:t>
+      </w:r>
+      <w:r>
+        <w:rPr>
+          <w:sz w:val="24"/>
+          <w:szCs w:val="24"/>
+        </w:rPr>
+        <w:t xml:space="preserve"> tout de même</w:t>
+      </w:r>
+      <w:r>
+        <w:rPr>
+          <w:sz w:val="24"/>
+          <w:szCs w:val="24"/>
+        </w:rPr>
+        <w:t xml:space="preserve"> loin d’un niveau que nous pourrions espérer pour un vrai site web.</w:t>
+      </w:r>
     </w:p>
     <w:sectPr>
       <w:pgSz w:w="11906" w:h="16838"/>
@@ -1476,7 +1857,7 @@
       </w:pPr>
     </w:pPrDefault>
   </w:docDefaults>
-  <w:latentStyles w:defLockedState="0" w:defUIPriority="99" w:defSemiHidden="0" w:defUnhideWhenUsed="0" w:defQFormat="0" w:count="375">
+  <w:latentStyles w:defLockedState="0" w:defUIPriority="99" w:defSemiHidden="0" w:defUnhideWhenUsed="0" w:defQFormat="0" w:count="376">
     <w:lsdException w:name="Normal" w:uiPriority="0" w:qFormat="1"/>
     <w:lsdException w:name="heading 1" w:uiPriority="9" w:qFormat="1"/>
     <w:lsdException w:name="heading 2" w:semiHidden="1" w:uiPriority="9" w:unhideWhenUsed="1" w:qFormat="1"/>
@@ -1582,7 +1963,6 @@
     <w:lsdException w:name="HTML Sample" w:semiHidden="1" w:unhideWhenUsed="1"/>
     <w:lsdException w:name="HTML Typewriter" w:semiHidden="1" w:unhideWhenUsed="1"/>
     <w:lsdException w:name="HTML Variable" w:semiHidden="1" w:unhideWhenUsed="1"/>
-    <w:lsdException w:name="Normal Table" w:semiHidden="1" w:unhideWhenUsed="1"/>
     <w:lsdException w:name="annotation subject" w:semiHidden="1" w:unhideWhenUsed="1"/>
     <w:lsdException w:name="No List" w:semiHidden="1" w:unhideWhenUsed="1"/>
     <w:lsdException w:name="Outline List 1" w:semiHidden="1" w:unhideWhenUsed="1"/>
@@ -1629,10 +2009,8 @@
     <w:lsdException w:name="Table Subtle 2" w:semiHidden="1" w:unhideWhenUsed="1"/>
     <w:lsdException w:name="Table Web 1" w:semiHidden="1" w:unhideWhenUsed="1"/>
     <w:lsdException w:name="Table Web 2" w:semiHidden="1" w:unhideWhenUsed="1"/>
-    <w:lsdException w:name="Table Web 3" w:semiHidden="1" w:unhideWhenUsed="1"/>
     <w:lsdException w:name="Balloon Text" w:semiHidden="1" w:unhideWhenUsed="1"/>
     <w:lsdException w:name="Table Grid" w:uiPriority="39"/>
-    <w:lsdException w:name="Table Theme" w:semiHidden="1" w:unhideWhenUsed="1"/>
     <w:lsdException w:name="Placeholder Text" w:semiHidden="1"/>
     <w:lsdException w:name="No Spacing" w:uiPriority="1" w:qFormat="1"/>
     <w:lsdException w:name="Light Shading" w:uiPriority="60"/>
@@ -1852,6 +2230,7 @@
     <w:lsdException w:name="Smart Hyperlink" w:semiHidden="1" w:unhideWhenUsed="1"/>
     <w:lsdException w:name="Hashtag" w:semiHidden="1" w:unhideWhenUsed="1"/>
     <w:lsdException w:name="Unresolved Mention" w:semiHidden="1" w:unhideWhenUsed="1"/>
+    <w:lsdException w:name="Smart Link" w:semiHidden="1" w:unhideWhenUsed="1"/>
   </w:latentStyles>
   <w:style w:type="paragraph" w:default="1" w:styleId="Normal">
     <w:name w:val="Normal"/>
@@ -1968,6 +2347,27 @@
       <w:ind w:left="720"/>
       <w:contextualSpacing/>
     </w:pPr>
+  </w:style>
+  <w:style w:type="paragraph" w:styleId="Retraitcorpsdetexte">
+    <w:name w:val="Body Text Indent"/>
+    <w:basedOn w:val="Normal"/>
+    <w:link w:val="RetraitcorpsdetexteCar"/>
+    <w:uiPriority w:val="99"/>
+    <w:semiHidden/>
+    <w:unhideWhenUsed/>
+    <w:rsid w:val="0070142B"/>
+    <w:pPr>
+      <w:spacing w:after="120"/>
+      <w:ind w:left="283"/>
+    </w:pPr>
+  </w:style>
+  <w:style w:type="character" w:customStyle="1" w:styleId="RetraitcorpsdetexteCar">
+    <w:name w:val="Retrait corps de texte Car"/>
+    <w:basedOn w:val="Policepardfaut"/>
+    <w:link w:val="Retraitcorpsdetexte"/>
+    <w:uiPriority w:val="99"/>
+    <w:semiHidden/>
+    <w:rsid w:val="0070142B"/>
   </w:style>
 </w:styles>
 </file>

</xml_diff>